<commit_message>
Fixed broken link, updated some pages
</commit_message>
<xml_diff>
--- a/prasanth-resume.docx
+++ b/prasanth-resume.docx
@@ -2,7 +2,7 @@
 <file path=word/document.xml><?xml version="1.0" encoding="utf-8"?>
 <w:document xmlns:w="http://schemas.openxmlformats.org/wordprocessingml/2006/main" xmlns:m="http://schemas.openxmlformats.org/officeDocument/2006/math" xmlns:r="http://schemas.openxmlformats.org/officeDocument/2006/relationships" xmlns:o="urn:schemas-microsoft-com:office:office" xmlns:v="urn:schemas-microsoft-com:vml" xmlns:w10="urn:schemas-microsoft-com:office:word" xmlns:a="http://schemas.openxmlformats.org/drawingml/2006/main" xmlns:pic="http://schemas.openxmlformats.org/drawingml/2006/picture" xmlns:wp="http://schemas.openxmlformats.org/drawingml/2006/wordprocessingDrawing">
   <w:body>
-    <w:bookmarkStart w:id="25" w:name="prasanth-janardhanan"/>
+    <w:bookmarkStart w:id="24" w:name="prasanth-janardhanan"/>
     <w:p>
       <w:pPr>
         <w:pStyle w:val="Heading1"/>
@@ -16,16 +16,19 @@
         <w:pStyle w:val="FirstParagraph"/>
       </w:pPr>
       <w:r>
-        <w:t xml:space="preserve">Over 21 years of Software industry experience. Currently focusing on building high-performance systems using Go lang. In the past, worked on building high-performance systems, refactoring codebases, and building user interfaces for complex systems. I have worked on web technologies as well as embedded systems, worked with most programming languages from C/C++, Python, Perl, Bash scripting to Typescript. I do hands-on coding for the projects that I am involved in.</w:t>
-      </w:r>
-    </w:p>
-    <w:bookmarkStart w:id="20" w:name="accomplishments"/>
-    <w:p>
-      <w:pPr>
-        <w:pStyle w:val="Heading2"/>
-      </w:pPr>
-      <w:r>
-        <w:t xml:space="preserve">Accomplishments</w:t>
+        <w:t xml:space="preserve">15+ years of hands-on software development experience. Currently focusing on building high-performance systems using Go lang and Kubernetes. In the past, worked on refactoring codebases, performance tuning cloud-based systems, and building SAAS and desktop products. I have experience in web, cloud, as well as embedded systems, worked with many programming languages from C/C++, Python, Perl, Bash scripting to Typescript. I do hands-on coding and troubleshooting for the projects that I am involved in.</w:t>
+      </w:r>
+      <w:r>
+        <w:br/>
+      </w:r>
+      <w:r>
+        <w:t xml:space="preserve">## Accomplishments</w:t>
+      </w:r>
+      <w:r>
+        <w:t xml:space="preserve"> </w:t>
+      </w:r>
+      <w:r>
+        <w:t xml:space="preserve">* Played the main role in designing and building an energy-efficient estimation system for HVAC (Heating, ventilation, and air conditioning ) research department of LG electronics</w:t>
       </w:r>
     </w:p>
     <w:p>
@@ -36,7 +39,7 @@
         </w:numPr>
       </w:pPr>
       <w:r>
-        <w:t xml:space="preserve">Played the main role in designing and building an energy-efficient estimation system for HVAC (Heating, ventilation, and air conditioning ) research department of LG electronics</w:t>
+        <w:t xml:space="preserve">Associate Architect in building an industry-standard integration system for EFI (Electronics for Imaging)</w:t>
       </w:r>
     </w:p>
     <w:p>
@@ -47,7 +50,7 @@
         </w:numPr>
       </w:pPr>
       <w:r>
-        <w:t xml:space="preserve">Associate Architect in building an industry-standard integration system for EFI (Electronics for Imaging)</w:t>
+        <w:t xml:space="preserve">Built a stream processing system for handling large PDF files with more than 4 GB using a multi-threaded decoder with limited memory and limited storage</w:t>
       </w:r>
     </w:p>
     <w:p>
@@ -58,7 +61,7 @@
         </w:numPr>
       </w:pPr>
       <w:r>
-        <w:t xml:space="preserve">Built a stream processing system for handling large PDF files with more than 4 GB using a multi-threaded decoder with limited memory and limited storage</w:t>
+        <w:t xml:space="preserve">Built a fast video builder for an educational software tool.</w:t>
       </w:r>
     </w:p>
     <w:p>
@@ -69,7 +72,7 @@
         </w:numPr>
       </w:pPr>
       <w:r>
-        <w:t xml:space="preserve">Built a fast video builder for an educational software tool.</w:t>
+        <w:t xml:space="preserve">Architected a system for streaming live repair and maintenance sessions to a centralized dashboard.</w:t>
       </w:r>
     </w:p>
     <w:p>
@@ -80,22 +83,10 @@
         </w:numPr>
       </w:pPr>
       <w:r>
-        <w:t xml:space="preserve">Architected a system for streaming live repair and maintenance sessions to a centralized dashboard.</w:t>
-      </w:r>
-    </w:p>
-    <w:p>
-      <w:pPr>
-        <w:numPr>
-          <w:ilvl w:val="0"/>
-          <w:numId w:val="1001"/>
-        </w:numPr>
-      </w:pPr>
-      <w:r>
         <w:t xml:space="preserve">Built custom programmable add-on systems using custom-built script parsers</w:t>
       </w:r>
     </w:p>
-    <w:bookmarkEnd w:id="20"/>
-    <w:bookmarkStart w:id="21" w:name="companies"/>
+    <w:bookmarkStart w:id="20" w:name="companies"/>
     <w:p>
       <w:pPr>
         <w:pStyle w:val="Heading2"/>
@@ -113,7 +104,7 @@
         <w:pStyle w:val="Compact"/>
       </w:pPr>
       <w:r>
-        <w:t xml:space="preserve">XStream Software Inc - 1999 2000</w:t>
+        <w:t xml:space="preserve">LG Software 2002 - 2004</w:t>
       </w:r>
     </w:p>
     <w:p>
@@ -125,7 +116,7 @@
         <w:pStyle w:val="Compact"/>
       </w:pPr>
       <w:r>
-        <w:t xml:space="preserve">LG Software 2000 - 2004</w:t>
+        <w:t xml:space="preserve">Electronics for Imaging (EFI) 2004 - 2009</w:t>
       </w:r>
     </w:p>
     <w:p>
@@ -137,7 +128,13 @@
         <w:pStyle w:val="Compact"/>
       </w:pPr>
       <w:r>
-        <w:t xml:space="preserve">Electronics for Imaging (EFI) 2004 - 2009</w:t>
+        <w:t xml:space="preserve">Simfatic Solutions Pvt Ltd 2009 present</w:t>
+      </w:r>
+      <w:r>
+        <w:t xml:space="preserve"> </w:t>
+      </w:r>
+      <w:r>
+        <w:t xml:space="preserve">## Education</w:t>
       </w:r>
     </w:p>
     <w:p>
@@ -149,29 +146,11 @@
         <w:pStyle w:val="Compact"/>
       </w:pPr>
       <w:r>
-        <w:t xml:space="preserve">Simfatic Solutions Pvt Ltd 2009 present</w:t>
-      </w:r>
-      <w:r>
-        <w:t xml:space="preserve"> </w:t>
-      </w:r>
-      <w:r>
-        <w:t xml:space="preserve">## Education</w:t>
-      </w:r>
-    </w:p>
-    <w:p>
-      <w:pPr>
-        <w:numPr>
-          <w:ilvl w:val="0"/>
-          <w:numId w:val="1002"/>
-        </w:numPr>
-        <w:pStyle w:val="Compact"/>
-      </w:pPr>
-      <w:r>
         <w:t xml:space="preserve">B. Sc. in Computer Science, Mahathma Gandhi University. 1998</w:t>
       </w:r>
     </w:p>
-    <w:bookmarkEnd w:id="21"/>
-    <w:bookmarkStart w:id="24" w:name="other"/>
+    <w:bookmarkEnd w:id="20"/>
+    <w:bookmarkStart w:id="23" w:name="other"/>
     <w:p>
       <w:pPr>
         <w:pStyle w:val="Heading2"/>
@@ -218,7 +197,7 @@
       <w:r>
         <w:t xml:space="preserve"> </w:t>
       </w:r>
-      <w:hyperlink r:id="rId22">
+      <w:hyperlink r:id="rId21">
         <w:r>
           <w:rPr>
             <w:rStyle w:val="Hyperlink"/>
@@ -241,7 +220,7 @@
       <w:r>
         <w:t xml:space="preserve"> </w:t>
       </w:r>
-      <w:hyperlink r:id="rId23">
+      <w:hyperlink r:id="rId22">
         <w:r>
           <w:rPr>
             <w:rStyle w:val="Hyperlink"/>
@@ -264,8 +243,8 @@
         <w:t xml:space="preserve">Bangalore, India | Will Relocate: Yes | Remote: yes</w:t>
       </w:r>
     </w:p>
+    <w:bookmarkEnd w:id="23"/>
     <w:bookmarkEnd w:id="24"/>
-    <w:bookmarkEnd w:id="25"/>
     <w:sectPr/>
   </w:body>
 </w:document>

</xml_diff>